<commit_message>
change the report file
</commit_message>
<xml_diff>
--- a/Отчет.docx
+++ b/Отчет.docx
@@ -303,6 +303,20 @@
     </w:p>
     <w:p>
       <w:pPr>
+        <w:spacing w:after="120" w:line="240" w:lineRule="auto"/>
+        <w:jc w:val="center"/>
+      </w:pPr>
+    </w:p>
+    <w:p>
+      <w:pPr>
+        <w:spacing w:after="120" w:line="240" w:lineRule="auto"/>
+        <w:jc w:val="center"/>
+      </w:pPr>
+      <w:bookmarkStart w:id="0" w:name="_GoBack"/>
+      <w:bookmarkEnd w:id="0"/>
+    </w:p>
+    <w:p>
+      <w:pPr>
         <w:spacing w:after="0" w:line="240" w:lineRule="auto"/>
         <w:jc w:val="center"/>
         <w:rPr>
@@ -313,6 +327,7 @@
         <w:rPr>
           <w:b/>
         </w:rPr>
+        <w:lastRenderedPageBreak/>
         <w:t>Задание</w:t>
       </w:r>
     </w:p>
@@ -329,7 +344,6 @@
         <w:rPr>
           <w:bCs/>
         </w:rPr>
-        <w:lastRenderedPageBreak/>
         <w:t>Разработать программное средство, выполняю</w:t>
       </w:r>
       <w:r>
@@ -639,6 +653,8 @@
       <w:r>
         <w:rPr>
           <w:bCs/>
+          <w:noProof/>
+          <w:lang w:eastAsia="ru-RU"/>
         </w:rPr>
         <w:drawing>
           <wp:inline distT="0" distB="0" distL="0" distR="0" wp14:anchorId="71EB98E2" wp14:editId="4F5A03DC">
@@ -710,7 +726,8 @@
       <w:r>
         <w:rPr>
           <w:bCs/>
-          <w:lang w:val="en-US"/>
+          <w:noProof/>
+          <w:lang w:eastAsia="ru-RU"/>
         </w:rPr>
         <w:drawing>
           <wp:inline distT="0" distB="0" distL="0" distR="0" wp14:anchorId="60430633" wp14:editId="3B9DBF7F">
@@ -803,6 +820,8 @@
       <w:r>
         <w:rPr>
           <w:bCs/>
+          <w:noProof/>
+          <w:lang w:eastAsia="ru-RU"/>
         </w:rPr>
         <w:drawing>
           <wp:inline distT="0" distB="0" distL="0" distR="0" wp14:anchorId="25DB3E8B" wp14:editId="25AEDC0D">
@@ -862,7 +881,6 @@
         <w:rPr>
           <w:noProof/>
         </w:rPr>
-        <w:lastRenderedPageBreak/>
         <w:t>Шифрование:</w:t>
       </w:r>
     </w:p>
@@ -876,6 +894,7 @@
       <w:r>
         <w:rPr>
           <w:noProof/>
+          <w:lang w:eastAsia="ru-RU"/>
         </w:rPr>
         <w:drawing>
           <wp:inline distT="0" distB="0" distL="0" distR="0" wp14:anchorId="359E07E8" wp14:editId="4B954F5C">
@@ -943,6 +962,7 @@
       <w:r>
         <w:rPr>
           <w:noProof/>
+          <w:lang w:eastAsia="ru-RU"/>
         </w:rPr>
         <w:drawing>
           <wp:inline distT="0" distB="0" distL="0" distR="0" wp14:anchorId="1E76E90D" wp14:editId="64DE27E3">
@@ -1003,6 +1023,7 @@
       <w:r>
         <w:rPr>
           <w:noProof/>
+          <w:lang w:eastAsia="ru-RU"/>
         </w:rPr>
         <w:drawing>
           <wp:inline distT="0" distB="0" distL="0" distR="0" wp14:anchorId="671404EB" wp14:editId="2EE3701D">
@@ -1063,6 +1084,7 @@
       <w:r>
         <w:rPr>
           <w:noProof/>
+          <w:lang w:eastAsia="ru-RU"/>
         </w:rPr>
         <w:drawing>
           <wp:inline distT="0" distB="0" distL="0" distR="0" wp14:anchorId="613BBB18" wp14:editId="3F31F949">
@@ -1174,6 +1196,7 @@
       <w:r>
         <w:rPr>
           <w:noProof/>
+          <w:lang w:eastAsia="ru-RU"/>
         </w:rPr>
         <w:drawing>
           <wp:inline distT="0" distB="0" distL="0" distR="0" wp14:anchorId="7C435A2B" wp14:editId="18573D8E">
@@ -1248,8 +1271,9 @@
       <w:r>
         <w:rPr>
           <w:noProof/>
-          <w:lang w:val="en-US"/>
+          <w:lang w:eastAsia="ru-RU"/>
         </w:rPr>
+        <w:lastRenderedPageBreak/>
         <w:drawing>
           <wp:inline distT="0" distB="0" distL="0" distR="0" wp14:anchorId="78A2FB6A" wp14:editId="6EEC7980">
             <wp:extent cx="4323347" cy="2205943"/>
@@ -1300,7 +1324,6 @@
         <w:rPr>
           <w:noProof/>
         </w:rPr>
-        <w:lastRenderedPageBreak/>
         <w:t>Расшифровка:</w:t>
       </w:r>
     </w:p>
@@ -1317,7 +1340,7 @@
       <w:r>
         <w:rPr>
           <w:noProof/>
-          <w:lang w:val="en-US"/>
+          <w:lang w:eastAsia="ru-RU"/>
         </w:rPr>
         <w:drawing>
           <wp:inline distT="0" distB="0" distL="0" distR="0" wp14:anchorId="568FC6B0" wp14:editId="3276F2A2">
@@ -1389,6 +1412,7 @@
       <w:r>
         <w:rPr>
           <w:noProof/>
+          <w:lang w:eastAsia="ru-RU"/>
         </w:rPr>
         <w:drawing>
           <wp:inline distT="0" distB="0" distL="0" distR="0" wp14:anchorId="67AFCBCF" wp14:editId="3A8F9605">
@@ -1459,6 +1483,7 @@
       <w:r>
         <w:rPr>
           <w:noProof/>
+          <w:lang w:eastAsia="ru-RU"/>
         </w:rPr>
         <w:drawing>
           <wp:inline distT="0" distB="0" distL="0" distR="0" wp14:anchorId="077739DC" wp14:editId="03F355D6">
@@ -1505,6 +1530,7 @@
       <w:r>
         <w:rPr>
           <w:noProof/>
+          <w:lang w:eastAsia="ru-RU"/>
         </w:rPr>
         <w:drawing>
           <wp:inline distT="0" distB="0" distL="0" distR="0" wp14:anchorId="466977B2" wp14:editId="5721B836">
@@ -1551,6 +1577,7 @@
       <w:r>
         <w:rPr>
           <w:noProof/>
+          <w:lang w:eastAsia="ru-RU"/>
         </w:rPr>
         <w:drawing>
           <wp:inline distT="0" distB="0" distL="0" distR="0" wp14:anchorId="0E450124" wp14:editId="08496B5E">
@@ -1606,8 +1633,6 @@
           <w:noProof/>
         </w:rPr>
       </w:pPr>
-      <w:bookmarkStart w:id="0" w:name="_GoBack"/>
-      <w:bookmarkEnd w:id="0"/>
     </w:p>
     <w:sectPr>
       <w:footerReference w:type="default" r:id="rId22"/>
@@ -14878,7 +14903,7 @@
 </file>
 
 <file path=customXml/itemProps1.xml><?xml version="1.0" encoding="utf-8"?>
-<ds:datastoreItem xmlns:ds="http://schemas.openxmlformats.org/officeDocument/2006/customXml" ds:itemID="{B787C74A-6FA6-4D6A-9D9B-B1F8E3B09CB3}">
+<ds:datastoreItem xmlns:ds="http://schemas.openxmlformats.org/officeDocument/2006/customXml" ds:itemID="{F1FFFF96-718A-4519-9361-01B8FECAFED7}">
   <ds:schemaRefs>
     <ds:schemaRef ds:uri="http://schemas.openxmlformats.org/officeDocument/2006/bibliography"/>
   </ds:schemaRefs>

</xml_diff>